<commit_message>
Actualizando Requerimiento 3 Autenticacion de Usuario
</commit_message>
<xml_diff>
--- a/02-Desarrollo/SGI/01-Documentos/SGI-DER3.docx
+++ b/02-Desarrollo/SGI/01-Documentos/SGI-DER3.docx
@@ -747,6 +747,7 @@
             <w:spacing w:after="0" w:before="60" w:line="480" w:lineRule="auto"/>
             <w:jc w:val="left"/>
             <w:rPr>
+              <w:rFonts w:ascii="Arial" w:cs="Arial" w:eastAsia="Arial" w:hAnsi="Arial"/>
               <w:b w:val="1"/>
               <w:i w:val="0"/>
               <w:smallCaps w:val="0"/>
@@ -767,263 +768,24 @@
           <w:hyperlink w:anchor="_heading=h.1fob9te">
             <w:r>
               <w:rPr>
+                <w:rFonts w:ascii="Times New Roman" w:cs="Times New Roman" w:eastAsia="Times New Roman" w:hAnsi="Times New Roman"/>
                 <w:b w:val="1"/>
                 <w:i w:val="0"/>
                 <w:smallCaps w:val="0"/>
                 <w:strike w:val="0"/>
                 <w:color w:val="000000"/>
-                <w:sz w:val="20"/>
-                <w:szCs w:val="20"/>
                 <w:u w:val="none"/>
                 <w:shd w:fill="auto" w:val="clear"/>
                 <w:vertAlign w:val="baseline"/>
                 <w:rtl w:val="0"/>
               </w:rPr>
               <w:t xml:space="preserve">1. Introducción</w:t>
-              <w:tab/>
-              <w:t xml:space="preserve">4</w:t>
             </w:r>
           </w:hyperlink>
-          <w:r>
-            <w:rPr>
-              <w:rtl w:val="0"/>
-            </w:rPr>
-          </w:r>
-        </w:p>
-        <w:p>
-          <w:pPr>
-            <w:widowControl w:val="0"/>
-            <w:tabs>
-              <w:tab w:val="right" w:leader="dot" w:pos="12000"/>
-            </w:tabs>
-            <w:spacing w:after="0" w:before="60" w:line="480" w:lineRule="auto"/>
-            <w:ind w:left="360" w:firstLine="0"/>
-            <w:jc w:val="left"/>
-            <w:rPr>
-              <w:b w:val="1"/>
-              <w:i w:val="0"/>
-              <w:smallCaps w:val="0"/>
-              <w:strike w:val="0"/>
-              <w:color w:val="000000"/>
-              <w:sz w:val="22"/>
-              <w:szCs w:val="22"/>
-              <w:u w:val="none"/>
-              <w:shd w:fill="auto" w:val="clear"/>
-              <w:vertAlign w:val="baseline"/>
-            </w:rPr>
-          </w:pPr>
-          <w:hyperlink w:anchor="_heading=h.83oiumq9bdi6">
+          <w:hyperlink w:anchor="_heading=h.1fob9te">
             <w:r>
               <w:rPr>
-                <w:i w:val="0"/>
-                <w:smallCaps w:val="0"/>
-                <w:strike w:val="0"/>
-                <w:color w:val="000000"/>
-                <w:sz w:val="22"/>
-                <w:szCs w:val="22"/>
-                <w:u w:val="none"/>
-                <w:shd w:fill="auto" w:val="clear"/>
-                <w:vertAlign w:val="baseline"/>
-                <w:rtl w:val="0"/>
-              </w:rPr>
-              <w:t xml:space="preserve">1.1 Propósito</w:t>
-            </w:r>
-          </w:hyperlink>
-          <w:hyperlink w:anchor="_heading=h.83oiumq9bdi6">
-            <w:r>
-              <w:rPr>
-                <w:b w:val="1"/>
-                <w:i w:val="0"/>
-                <w:smallCaps w:val="0"/>
-                <w:strike w:val="0"/>
-                <w:color w:val="000000"/>
-                <w:sz w:val="22"/>
-                <w:szCs w:val="22"/>
-                <w:u w:val="none"/>
-                <w:shd w:fill="auto" w:val="clear"/>
-                <w:vertAlign w:val="baseline"/>
-                <w:rtl w:val="0"/>
-              </w:rPr>
-              <w:tab/>
-              <w:t xml:space="preserve">4</w:t>
-            </w:r>
-          </w:hyperlink>
-          <w:r>
-            <w:rPr>
-              <w:rtl w:val="0"/>
-            </w:rPr>
-          </w:r>
-        </w:p>
-        <w:p>
-          <w:pPr>
-            <w:widowControl w:val="0"/>
-            <w:tabs>
-              <w:tab w:val="right" w:leader="dot" w:pos="12000"/>
-            </w:tabs>
-            <w:spacing w:after="0" w:before="60" w:line="480" w:lineRule="auto"/>
-            <w:ind w:left="360" w:firstLine="0"/>
-            <w:jc w:val="left"/>
-            <w:rPr>
-              <w:b w:val="1"/>
-              <w:i w:val="0"/>
-              <w:smallCaps w:val="0"/>
-              <w:strike w:val="0"/>
-              <w:color w:val="000000"/>
-              <w:sz w:val="22"/>
-              <w:szCs w:val="22"/>
-              <w:u w:val="none"/>
-              <w:shd w:fill="auto" w:val="clear"/>
-              <w:vertAlign w:val="baseline"/>
-            </w:rPr>
-          </w:pPr>
-          <w:hyperlink w:anchor="_heading=h.7zamywgv92lu">
-            <w:r>
-              <w:rPr>
-                <w:i w:val="0"/>
-                <w:smallCaps w:val="0"/>
-                <w:strike w:val="0"/>
-                <w:color w:val="000000"/>
-                <w:sz w:val="22"/>
-                <w:szCs w:val="22"/>
-                <w:u w:val="none"/>
-                <w:shd w:fill="auto" w:val="clear"/>
-                <w:vertAlign w:val="baseline"/>
-                <w:rtl w:val="0"/>
-              </w:rPr>
-              <w:t xml:space="preserve">1.2 Alcance</w:t>
-            </w:r>
-          </w:hyperlink>
-          <w:hyperlink w:anchor="_heading=h.7zamywgv92lu">
-            <w:r>
-              <w:rPr>
-                <w:b w:val="1"/>
-                <w:i w:val="0"/>
-                <w:smallCaps w:val="0"/>
-                <w:strike w:val="0"/>
-                <w:color w:val="000000"/>
-                <w:sz w:val="22"/>
-                <w:szCs w:val="22"/>
-                <w:u w:val="none"/>
-                <w:shd w:fill="auto" w:val="clear"/>
-                <w:vertAlign w:val="baseline"/>
-                <w:rtl w:val="0"/>
-              </w:rPr>
-              <w:tab/>
-              <w:t xml:space="preserve">4</w:t>
-            </w:r>
-          </w:hyperlink>
-          <w:r>
-            <w:rPr>
-              <w:rtl w:val="0"/>
-            </w:rPr>
-          </w:r>
-        </w:p>
-        <w:p>
-          <w:pPr>
-            <w:widowControl w:val="0"/>
-            <w:tabs>
-              <w:tab w:val="right" w:leader="dot" w:pos="12000"/>
-            </w:tabs>
-            <w:spacing w:after="0" w:before="60" w:line="480" w:lineRule="auto"/>
-            <w:ind w:left="360" w:firstLine="0"/>
-            <w:jc w:val="left"/>
-            <w:rPr>
-              <w:b w:val="1"/>
-              <w:i w:val="0"/>
-              <w:smallCaps w:val="0"/>
-              <w:strike w:val="0"/>
-              <w:color w:val="000000"/>
-              <w:sz w:val="22"/>
-              <w:szCs w:val="22"/>
-              <w:u w:val="none"/>
-              <w:shd w:fill="auto" w:val="clear"/>
-              <w:vertAlign w:val="baseline"/>
-            </w:rPr>
-          </w:pPr>
-          <w:hyperlink w:anchor="_heading=h.4zi9rf5bn5a6">
-            <w:r>
-              <w:rPr>
-                <w:i w:val="0"/>
-                <w:smallCaps w:val="0"/>
-                <w:strike w:val="0"/>
-                <w:color w:val="000000"/>
-                <w:sz w:val="22"/>
-                <w:szCs w:val="22"/>
-                <w:u w:val="none"/>
-                <w:shd w:fill="auto" w:val="clear"/>
-                <w:vertAlign w:val="baseline"/>
-                <w:rtl w:val="0"/>
-              </w:rPr>
-              <w:t xml:space="preserve">1.3 Definiciones, siglas y abreviaciones</w:t>
-            </w:r>
-          </w:hyperlink>
-          <w:hyperlink w:anchor="_heading=h.4zi9rf5bn5a6">
-            <w:r>
-              <w:rPr>
-                <w:b w:val="1"/>
-                <w:i w:val="0"/>
-                <w:smallCaps w:val="0"/>
-                <w:strike w:val="0"/>
-                <w:color w:val="000000"/>
-                <w:sz w:val="22"/>
-                <w:szCs w:val="22"/>
-                <w:u w:val="none"/>
-                <w:shd w:fill="auto" w:val="clear"/>
-                <w:vertAlign w:val="baseline"/>
-                <w:rtl w:val="0"/>
-              </w:rPr>
-              <w:tab/>
-              <w:t xml:space="preserve">4</w:t>
-            </w:r>
-          </w:hyperlink>
-          <w:r>
-            <w:rPr>
-              <w:rtl w:val="0"/>
-            </w:rPr>
-          </w:r>
-        </w:p>
-        <w:p>
-          <w:pPr>
-            <w:widowControl w:val="0"/>
-            <w:tabs>
-              <w:tab w:val="right" w:leader="dot" w:pos="12000"/>
-            </w:tabs>
-            <w:spacing w:after="0" w:before="60" w:line="480" w:lineRule="auto"/>
-            <w:ind w:left="360" w:firstLine="0"/>
-            <w:jc w:val="left"/>
-            <w:rPr>
-              <w:b w:val="1"/>
-              <w:i w:val="0"/>
-              <w:smallCaps w:val="0"/>
-              <w:strike w:val="0"/>
-              <w:color w:val="000000"/>
-              <w:sz w:val="22"/>
-              <w:szCs w:val="22"/>
-              <w:u w:val="none"/>
-              <w:shd w:fill="auto" w:val="clear"/>
-              <w:vertAlign w:val="baseline"/>
-            </w:rPr>
-          </w:pPr>
-          <w:hyperlink w:anchor="_heading=h.3dy6vkm">
-            <w:r>
-              <w:rPr>
-                <w:i w:val="0"/>
-                <w:smallCaps w:val="0"/>
-                <w:strike w:val="0"/>
-                <w:color w:val="000000"/>
-                <w:sz w:val="20"/>
-                <w:szCs w:val="20"/>
-                <w:u w:val="none"/>
-                <w:shd w:fill="auto" w:val="clear"/>
-                <w:vertAlign w:val="baseline"/>
-                <w:rtl w:val="0"/>
-              </w:rPr>
-              <w:t xml:space="preserve">1.4 Referencias</w:t>
-            </w:r>
-          </w:hyperlink>
-          <w:hyperlink w:anchor="_heading=h.3dy6vkm">
-            <w:r>
-              <w:rPr>
+                <w:rFonts w:ascii="Times New Roman" w:cs="Times New Roman" w:eastAsia="Times New Roman" w:hAnsi="Times New Roman"/>
                 <w:b w:val="1"/>
                 <w:i w:val="0"/>
                 <w:smallCaps w:val="0"/>
@@ -1056,7 +818,208 @@
             <w:ind w:left="360" w:firstLine="0"/>
             <w:jc w:val="left"/>
             <w:rPr>
-              <w:b w:val="1"/>
+              <w:rFonts w:ascii="Arial" w:cs="Arial" w:eastAsia="Arial" w:hAnsi="Arial"/>
+              <w:b w:val="0"/>
+              <w:i w:val="0"/>
+              <w:smallCaps w:val="0"/>
+              <w:strike w:val="0"/>
+              <w:color w:val="000000"/>
+              <w:sz w:val="22"/>
+              <w:szCs w:val="22"/>
+              <w:u w:val="none"/>
+              <w:shd w:fill="auto" w:val="clear"/>
+              <w:vertAlign w:val="baseline"/>
+            </w:rPr>
+          </w:pPr>
+          <w:hyperlink w:anchor="_heading=h.83oiumq9bdi6">
+            <w:r>
+              <w:rPr>
+                <w:rFonts w:ascii="Times New Roman" w:cs="Times New Roman" w:eastAsia="Times New Roman" w:hAnsi="Times New Roman"/>
+                <w:b w:val="0"/>
+                <w:i w:val="0"/>
+                <w:smallCaps w:val="0"/>
+                <w:strike w:val="0"/>
+                <w:color w:val="000000"/>
+                <w:sz w:val="22"/>
+                <w:szCs w:val="22"/>
+                <w:u w:val="none"/>
+                <w:shd w:fill="auto" w:val="clear"/>
+                <w:vertAlign w:val="baseline"/>
+                <w:rtl w:val="0"/>
+              </w:rPr>
+              <w:t xml:space="preserve">1.1 Propósito</w:t>
+              <w:tab/>
+              <w:t xml:space="preserve">4</w:t>
+            </w:r>
+          </w:hyperlink>
+          <w:r>
+            <w:rPr>
+              <w:rtl w:val="0"/>
+            </w:rPr>
+          </w:r>
+        </w:p>
+        <w:p>
+          <w:pPr>
+            <w:widowControl w:val="0"/>
+            <w:tabs>
+              <w:tab w:val="right" w:leader="dot" w:pos="12000"/>
+            </w:tabs>
+            <w:spacing w:after="0" w:before="60" w:line="480" w:lineRule="auto"/>
+            <w:ind w:left="360" w:firstLine="0"/>
+            <w:jc w:val="left"/>
+            <w:rPr>
+              <w:rFonts w:ascii="Arial" w:cs="Arial" w:eastAsia="Arial" w:hAnsi="Arial"/>
+              <w:b w:val="0"/>
+              <w:i w:val="0"/>
+              <w:smallCaps w:val="0"/>
+              <w:strike w:val="0"/>
+              <w:color w:val="000000"/>
+              <w:sz w:val="22"/>
+              <w:szCs w:val="22"/>
+              <w:u w:val="none"/>
+              <w:shd w:fill="auto" w:val="clear"/>
+              <w:vertAlign w:val="baseline"/>
+            </w:rPr>
+          </w:pPr>
+          <w:hyperlink w:anchor="_heading=h.7zamywgv92lu">
+            <w:r>
+              <w:rPr>
+                <w:rFonts w:ascii="Times New Roman" w:cs="Times New Roman" w:eastAsia="Times New Roman" w:hAnsi="Times New Roman"/>
+                <w:b w:val="0"/>
+                <w:i w:val="0"/>
+                <w:smallCaps w:val="0"/>
+                <w:strike w:val="0"/>
+                <w:color w:val="000000"/>
+                <w:sz w:val="22"/>
+                <w:szCs w:val="22"/>
+                <w:u w:val="none"/>
+                <w:shd w:fill="auto" w:val="clear"/>
+                <w:vertAlign w:val="baseline"/>
+                <w:rtl w:val="0"/>
+              </w:rPr>
+              <w:t xml:space="preserve">1.2 Alcance</w:t>
+              <w:tab/>
+              <w:t xml:space="preserve">4</w:t>
+            </w:r>
+          </w:hyperlink>
+          <w:r>
+            <w:rPr>
+              <w:rtl w:val="0"/>
+            </w:rPr>
+          </w:r>
+        </w:p>
+        <w:p>
+          <w:pPr>
+            <w:widowControl w:val="0"/>
+            <w:tabs>
+              <w:tab w:val="right" w:leader="dot" w:pos="12000"/>
+            </w:tabs>
+            <w:spacing w:after="0" w:before="60" w:line="480" w:lineRule="auto"/>
+            <w:ind w:left="360" w:firstLine="0"/>
+            <w:jc w:val="left"/>
+            <w:rPr>
+              <w:rFonts w:ascii="Arial" w:cs="Arial" w:eastAsia="Arial" w:hAnsi="Arial"/>
+              <w:b w:val="0"/>
+              <w:i w:val="0"/>
+              <w:smallCaps w:val="0"/>
+              <w:strike w:val="0"/>
+              <w:color w:val="000000"/>
+              <w:sz w:val="22"/>
+              <w:szCs w:val="22"/>
+              <w:u w:val="none"/>
+              <w:shd w:fill="auto" w:val="clear"/>
+              <w:vertAlign w:val="baseline"/>
+            </w:rPr>
+          </w:pPr>
+          <w:hyperlink w:anchor="_heading=h.4zi9rf5bn5a6">
+            <w:r>
+              <w:rPr>
+                <w:rFonts w:ascii="Times New Roman" w:cs="Times New Roman" w:eastAsia="Times New Roman" w:hAnsi="Times New Roman"/>
+                <w:b w:val="0"/>
+                <w:i w:val="0"/>
+                <w:smallCaps w:val="0"/>
+                <w:strike w:val="0"/>
+                <w:color w:val="000000"/>
+                <w:sz w:val="22"/>
+                <w:szCs w:val="22"/>
+                <w:u w:val="none"/>
+                <w:shd w:fill="auto" w:val="clear"/>
+                <w:vertAlign w:val="baseline"/>
+                <w:rtl w:val="0"/>
+              </w:rPr>
+              <w:t xml:space="preserve">1.3 Definiciones, siglas y abreviaciones</w:t>
+              <w:tab/>
+              <w:t xml:space="preserve">4</w:t>
+            </w:r>
+          </w:hyperlink>
+          <w:r>
+            <w:rPr>
+              <w:rtl w:val="0"/>
+            </w:rPr>
+          </w:r>
+        </w:p>
+        <w:p>
+          <w:pPr>
+            <w:widowControl w:val="0"/>
+            <w:tabs>
+              <w:tab w:val="right" w:leader="dot" w:pos="12000"/>
+            </w:tabs>
+            <w:spacing w:after="0" w:before="60" w:line="480" w:lineRule="auto"/>
+            <w:ind w:left="360" w:firstLine="0"/>
+            <w:jc w:val="left"/>
+            <w:rPr>
+              <w:rFonts w:ascii="Arial" w:cs="Arial" w:eastAsia="Arial" w:hAnsi="Arial"/>
+              <w:b w:val="0"/>
+              <w:i w:val="0"/>
+              <w:smallCaps w:val="0"/>
+              <w:strike w:val="0"/>
+              <w:color w:val="000000"/>
+              <w:sz w:val="22"/>
+              <w:szCs w:val="22"/>
+              <w:u w:val="none"/>
+              <w:shd w:fill="auto" w:val="clear"/>
+              <w:vertAlign w:val="baseline"/>
+            </w:rPr>
+          </w:pPr>
+          <w:hyperlink w:anchor="_heading=h.3dy6vkm">
+            <w:r>
+              <w:rPr>
+                <w:rFonts w:ascii="Times New Roman" w:cs="Times New Roman" w:eastAsia="Times New Roman" w:hAnsi="Times New Roman"/>
+                <w:b w:val="0"/>
+                <w:i w:val="0"/>
+                <w:smallCaps w:val="0"/>
+                <w:strike w:val="0"/>
+                <w:color w:val="000000"/>
+                <w:sz w:val="22"/>
+                <w:szCs w:val="22"/>
+                <w:u w:val="none"/>
+                <w:shd w:fill="auto" w:val="clear"/>
+                <w:vertAlign w:val="baseline"/>
+                <w:rtl w:val="0"/>
+              </w:rPr>
+              <w:t xml:space="preserve">1.4 Referencias</w:t>
+              <w:tab/>
+              <w:t xml:space="preserve">5</w:t>
+            </w:r>
+          </w:hyperlink>
+          <w:r>
+            <w:rPr>
+              <w:rtl w:val="0"/>
+            </w:rPr>
+          </w:r>
+        </w:p>
+        <w:p>
+          <w:pPr>
+            <w:widowControl w:val="0"/>
+            <w:tabs>
+              <w:tab w:val="right" w:leader="dot" w:pos="12000"/>
+            </w:tabs>
+            <w:spacing w:after="0" w:before="60" w:line="480" w:lineRule="auto"/>
+            <w:ind w:left="360" w:firstLine="0"/>
+            <w:jc w:val="left"/>
+            <w:rPr>
+              <w:rFonts w:ascii="Arial" w:cs="Arial" w:eastAsia="Arial" w:hAnsi="Arial"/>
+              <w:b w:val="0"/>
               <w:i w:val="0"/>
               <w:smallCaps w:val="0"/>
               <w:strike w:val="0"/>
@@ -1071,6 +1034,8 @@
           <w:hyperlink w:anchor="_heading=h.loxb1dbw6com">
             <w:r>
               <w:rPr>
+                <w:rFonts w:ascii="Times New Roman" w:cs="Times New Roman" w:eastAsia="Times New Roman" w:hAnsi="Times New Roman"/>
+                <w:b w:val="0"/>
                 <w:i w:val="0"/>
                 <w:smallCaps w:val="0"/>
                 <w:strike w:val="0"/>
@@ -1083,23 +1048,6 @@
                 <w:rtl w:val="0"/>
               </w:rPr>
               <w:t xml:space="preserve">1.5 Resumen</w:t>
-            </w:r>
-          </w:hyperlink>
-          <w:hyperlink w:anchor="_heading=h.loxb1dbw6com">
-            <w:r>
-              <w:rPr>
-                <w:b w:val="1"/>
-                <w:i w:val="0"/>
-                <w:smallCaps w:val="0"/>
-                <w:strike w:val="0"/>
-                <w:color w:val="000000"/>
-                <w:sz w:val="22"/>
-                <w:szCs w:val="22"/>
-                <w:u w:val="none"/>
-                <w:shd w:fill="auto" w:val="clear"/>
-                <w:vertAlign w:val="baseline"/>
-                <w:rtl w:val="0"/>
-              </w:rPr>
               <w:tab/>
               <w:t xml:space="preserve">5</w:t>
             </w:r>
@@ -1119,6 +1067,7 @@
             <w:spacing w:after="0" w:before="60" w:line="480" w:lineRule="auto"/>
             <w:jc w:val="left"/>
             <w:rPr>
+              <w:rFonts w:ascii="Arial" w:cs="Arial" w:eastAsia="Arial" w:hAnsi="Arial"/>
               <w:b w:val="1"/>
               <w:i w:val="0"/>
               <w:smallCaps w:val="0"/>
@@ -1134,135 +1083,24 @@
           <w:hyperlink w:anchor="_heading=h.ca68ewe7hm48">
             <w:r>
               <w:rPr>
+                <w:rFonts w:ascii="Times New Roman" w:cs="Times New Roman" w:eastAsia="Times New Roman" w:hAnsi="Times New Roman"/>
                 <w:b w:val="1"/>
                 <w:i w:val="0"/>
                 <w:smallCaps w:val="0"/>
                 <w:strike w:val="0"/>
                 <w:color w:val="000000"/>
-                <w:sz w:val="22"/>
-                <w:szCs w:val="22"/>
                 <w:u w:val="none"/>
                 <w:shd w:fill="auto" w:val="clear"/>
                 <w:vertAlign w:val="baseline"/>
                 <w:rtl w:val="0"/>
               </w:rPr>
               <w:t xml:space="preserve">2. Descripción General</w:t>
-              <w:tab/>
-              <w:t xml:space="preserve">6</w:t>
             </w:r>
           </w:hyperlink>
-          <w:r>
-            <w:rPr>
-              <w:rtl w:val="0"/>
-            </w:rPr>
-          </w:r>
-        </w:p>
-        <w:p>
-          <w:pPr>
-            <w:widowControl w:val="0"/>
-            <w:tabs>
-              <w:tab w:val="right" w:leader="dot" w:pos="12000"/>
-            </w:tabs>
-            <w:spacing w:after="0" w:before="60" w:line="480" w:lineRule="auto"/>
-            <w:ind w:left="360" w:firstLine="0"/>
-            <w:jc w:val="left"/>
-            <w:rPr>
-              <w:b w:val="1"/>
-              <w:i w:val="0"/>
-              <w:smallCaps w:val="0"/>
-              <w:strike w:val="0"/>
-              <w:color w:val="000000"/>
-              <w:sz w:val="22"/>
-              <w:szCs w:val="22"/>
-              <w:u w:val="none"/>
-              <w:shd w:fill="auto" w:val="clear"/>
-              <w:vertAlign w:val="baseline"/>
-            </w:rPr>
-          </w:pPr>
-          <w:hyperlink w:anchor="_heading=h.4d34og8">
+          <w:hyperlink w:anchor="_heading=h.ca68ewe7hm48">
             <w:r>
               <w:rPr>
-                <w:i w:val="0"/>
-                <w:smallCaps w:val="0"/>
-                <w:strike w:val="0"/>
-                <w:color w:val="000000"/>
-                <w:sz w:val="20"/>
-                <w:szCs w:val="20"/>
-                <w:u w:val="none"/>
-                <w:shd w:fill="auto" w:val="clear"/>
-                <w:vertAlign w:val="baseline"/>
-                <w:rtl w:val="0"/>
-              </w:rPr>
-              <w:t xml:space="preserve">1.6 Diagrama de Casos de Usos</w:t>
-            </w:r>
-          </w:hyperlink>
-          <w:hyperlink w:anchor="_heading=h.4d34og8">
-            <w:r>
-              <w:rPr>
-                <w:b w:val="1"/>
-                <w:i w:val="0"/>
-                <w:smallCaps w:val="0"/>
-                <w:strike w:val="0"/>
-                <w:color w:val="000000"/>
-                <w:sz w:val="20"/>
-                <w:szCs w:val="20"/>
-                <w:u w:val="none"/>
-                <w:shd w:fill="auto" w:val="clear"/>
-                <w:vertAlign w:val="baseline"/>
-                <w:rtl w:val="0"/>
-              </w:rPr>
-              <w:tab/>
-              <w:t xml:space="preserve">6</w:t>
-            </w:r>
-          </w:hyperlink>
-          <w:r>
-            <w:rPr>
-              <w:rtl w:val="0"/>
-            </w:rPr>
-          </w:r>
-        </w:p>
-        <w:p>
-          <w:pPr>
-            <w:widowControl w:val="0"/>
-            <w:tabs>
-              <w:tab w:val="right" w:leader="dot" w:pos="12000"/>
-            </w:tabs>
-            <w:spacing w:after="0" w:before="60" w:line="480" w:lineRule="auto"/>
-            <w:ind w:left="360" w:firstLine="0"/>
-            <w:jc w:val="left"/>
-            <w:rPr>
-              <w:b w:val="1"/>
-              <w:i w:val="0"/>
-              <w:smallCaps w:val="0"/>
-              <w:strike w:val="0"/>
-              <w:color w:val="000000"/>
-              <w:sz w:val="22"/>
-              <w:szCs w:val="22"/>
-              <w:u w:val="none"/>
-              <w:shd w:fill="auto" w:val="clear"/>
-              <w:vertAlign w:val="baseline"/>
-            </w:rPr>
-          </w:pPr>
-          <w:hyperlink w:anchor="_heading=h.qjm1y8gdgaj2">
-            <w:r>
-              <w:rPr>
-                <w:i w:val="0"/>
-                <w:smallCaps w:val="0"/>
-                <w:strike w:val="0"/>
-                <w:color w:val="000000"/>
-                <w:sz w:val="22"/>
-                <w:szCs w:val="22"/>
-                <w:u w:val="none"/>
-                <w:shd w:fill="auto" w:val="clear"/>
-                <w:vertAlign w:val="baseline"/>
-                <w:rtl w:val="0"/>
-              </w:rPr>
-              <w:t xml:space="preserve">1.7 Descripción</w:t>
-            </w:r>
-          </w:hyperlink>
-          <w:hyperlink w:anchor="_heading=h.qjm1y8gdgaj2">
-            <w:r>
-              <w:rPr>
+                <w:rFonts w:ascii="Times New Roman" w:cs="Times New Roman" w:eastAsia="Times New Roman" w:hAnsi="Times New Roman"/>
                 <w:b w:val="1"/>
                 <w:i w:val="0"/>
                 <w:smallCaps w:val="0"/>
@@ -1295,7 +1133,8 @@
             <w:ind w:left="360" w:firstLine="0"/>
             <w:jc w:val="left"/>
             <w:rPr>
-              <w:b w:val="1"/>
+              <w:rFonts w:ascii="Arial" w:cs="Arial" w:eastAsia="Arial" w:hAnsi="Arial"/>
+              <w:b w:val="0"/>
               <w:i w:val="0"/>
               <w:smallCaps w:val="0"/>
               <w:strike w:val="0"/>
@@ -1307,9 +1146,11 @@
               <w:vertAlign w:val="baseline"/>
             </w:rPr>
           </w:pPr>
-          <w:hyperlink w:anchor="_heading=h.ic7dnko0oiy6">
+          <w:hyperlink w:anchor="_heading=h.4d34og8">
             <w:r>
               <w:rPr>
+                <w:rFonts w:ascii="Times New Roman" w:cs="Times New Roman" w:eastAsia="Times New Roman" w:hAnsi="Times New Roman"/>
+                <w:b w:val="0"/>
                 <w:i w:val="0"/>
                 <w:smallCaps w:val="0"/>
                 <w:strike w:val="0"/>
@@ -1321,24 +1162,7 @@
                 <w:vertAlign w:val="baseline"/>
                 <w:rtl w:val="0"/>
               </w:rPr>
-              <w:t xml:space="preserve">1.8 Actores</w:t>
-            </w:r>
-          </w:hyperlink>
-          <w:hyperlink w:anchor="_heading=h.ic7dnko0oiy6">
-            <w:r>
-              <w:rPr>
-                <w:b w:val="1"/>
-                <w:i w:val="0"/>
-                <w:smallCaps w:val="0"/>
-                <w:strike w:val="0"/>
-                <w:color w:val="000000"/>
-                <w:sz w:val="22"/>
-                <w:szCs w:val="22"/>
-                <w:u w:val="none"/>
-                <w:shd w:fill="auto" w:val="clear"/>
-                <w:vertAlign w:val="baseline"/>
-                <w:rtl w:val="0"/>
-              </w:rPr>
+              <w:t xml:space="preserve">2.1 Diagrama de Casos de Usos</w:t>
               <w:tab/>
               <w:t xml:space="preserve">6</w:t>
             </w:r>
@@ -1359,7 +1183,8 @@
             <w:ind w:left="360" w:firstLine="0"/>
             <w:jc w:val="left"/>
             <w:rPr>
-              <w:b w:val="1"/>
+              <w:rFonts w:ascii="Arial" w:cs="Arial" w:eastAsia="Arial" w:hAnsi="Arial"/>
+              <w:b w:val="0"/>
               <w:i w:val="0"/>
               <w:smallCaps w:val="0"/>
               <w:strike w:val="0"/>
@@ -1371,9 +1196,11 @@
               <w:vertAlign w:val="baseline"/>
             </w:rPr>
           </w:pPr>
-          <w:hyperlink w:anchor="_heading=h.8hoddldjfdsb">
+          <w:hyperlink w:anchor="_heading=h.qjm1y8gdgaj2">
             <w:r>
               <w:rPr>
+                <w:rFonts w:ascii="Times New Roman" w:cs="Times New Roman" w:eastAsia="Times New Roman" w:hAnsi="Times New Roman"/>
+                <w:b w:val="0"/>
                 <w:i w:val="0"/>
                 <w:smallCaps w:val="0"/>
                 <w:strike w:val="0"/>
@@ -1385,89 +1212,7 @@
                 <w:vertAlign w:val="baseline"/>
                 <w:rtl w:val="0"/>
               </w:rPr>
-              <w:t xml:space="preserve">1.9 Precondiciones</w:t>
-            </w:r>
-          </w:hyperlink>
-          <w:hyperlink w:anchor="_heading=h.8hoddldjfdsb">
-            <w:r>
-              <w:rPr>
-                <w:b w:val="1"/>
-                <w:i w:val="0"/>
-                <w:smallCaps w:val="0"/>
-                <w:strike w:val="0"/>
-                <w:color w:val="000000"/>
-                <w:sz w:val="22"/>
-                <w:szCs w:val="22"/>
-                <w:u w:val="none"/>
-                <w:shd w:fill="auto" w:val="clear"/>
-                <w:vertAlign w:val="baseline"/>
-                <w:rtl w:val="0"/>
-              </w:rPr>
-              <w:tab/>
-              <w:t xml:space="preserve">6</w:t>
-            </w:r>
-          </w:hyperlink>
-          <w:r>
-            <w:rPr>
-              <w:rtl w:val="0"/>
-            </w:rPr>
-          </w:r>
-        </w:p>
-        <w:p>
-          <w:pPr>
-            <w:widowControl w:val="0"/>
-            <w:tabs>
-              <w:tab w:val="right" w:leader="dot" w:pos="12000"/>
-            </w:tabs>
-            <w:spacing w:after="0" w:before="60" w:line="480" w:lineRule="auto"/>
-            <w:ind w:left="360" w:firstLine="0"/>
-            <w:jc w:val="left"/>
-            <w:rPr>
-              <w:b w:val="1"/>
-              <w:i w:val="0"/>
-              <w:smallCaps w:val="0"/>
-              <w:strike w:val="0"/>
-              <w:color w:val="000000"/>
-              <w:sz w:val="22"/>
-              <w:szCs w:val="22"/>
-              <w:u w:val="none"/>
-              <w:shd w:fill="auto" w:val="clear"/>
-              <w:vertAlign w:val="baseline"/>
-            </w:rPr>
-          </w:pPr>
-          <w:hyperlink w:anchor="_heading=h.9lkb78i6c63p">
-            <w:r>
-              <w:rPr>
-                <w:i w:val="0"/>
-                <w:smallCaps w:val="0"/>
-                <w:strike w:val="0"/>
-                <w:color w:val="000000"/>
-                <w:sz w:val="22"/>
-                <w:szCs w:val="22"/>
-                <w:u w:val="none"/>
-                <w:shd w:fill="auto" w:val="clear"/>
-                <w:vertAlign w:val="baseline"/>
-                <w:rtl w:val="0"/>
-              </w:rPr>
-              <w:t xml:space="preserve">1.10 Pos Condicione</w:t>
-            </w:r>
-          </w:hyperlink>
-          <w:hyperlink w:anchor="_heading=h.9lkb78i6c63p">
-            <w:r>
-              <w:rPr>
-                <w:b w:val="1"/>
-                <w:i w:val="0"/>
-                <w:smallCaps w:val="0"/>
-                <w:strike w:val="0"/>
-                <w:color w:val="000000"/>
-                <w:sz w:val="22"/>
-                <w:szCs w:val="22"/>
-                <w:u w:val="none"/>
-                <w:shd w:fill="auto" w:val="clear"/>
-                <w:vertAlign w:val="baseline"/>
-                <w:rtl w:val="0"/>
-              </w:rPr>
-              <w:t xml:space="preserve">s</w:t>
+              <w:t xml:space="preserve">2.2 Descripción</w:t>
               <w:tab/>
               <w:t xml:space="preserve">7</w:t>
             </w:r>
@@ -1488,7 +1233,8 @@
             <w:ind w:left="360" w:firstLine="0"/>
             <w:jc w:val="left"/>
             <w:rPr>
-              <w:b w:val="1"/>
+              <w:rFonts w:ascii="Arial" w:cs="Arial" w:eastAsia="Arial" w:hAnsi="Arial"/>
+              <w:b w:val="0"/>
               <w:i w:val="0"/>
               <w:smallCaps w:val="0"/>
               <w:strike w:val="0"/>
@@ -1500,9 +1246,11 @@
               <w:vertAlign w:val="baseline"/>
             </w:rPr>
           </w:pPr>
-          <w:hyperlink w:anchor="_heading=h.5ragciye7xi8">
+          <w:hyperlink w:anchor="_heading=h.ic7dnko0oiy6">
             <w:r>
               <w:rPr>
+                <w:rFonts w:ascii="Times New Roman" w:cs="Times New Roman" w:eastAsia="Times New Roman" w:hAnsi="Times New Roman"/>
+                <w:b w:val="0"/>
                 <w:i w:val="0"/>
                 <w:smallCaps w:val="0"/>
                 <w:strike w:val="0"/>
@@ -1514,24 +1262,7 @@
                 <w:vertAlign w:val="baseline"/>
                 <w:rtl w:val="0"/>
               </w:rPr>
-              <w:t xml:space="preserve">1.11 Flujo Básico</w:t>
-            </w:r>
-          </w:hyperlink>
-          <w:hyperlink w:anchor="_heading=h.5ragciye7xi8">
-            <w:r>
-              <w:rPr>
-                <w:b w:val="1"/>
-                <w:i w:val="0"/>
-                <w:smallCaps w:val="0"/>
-                <w:strike w:val="0"/>
-                <w:color w:val="000000"/>
-                <w:sz w:val="22"/>
-                <w:szCs w:val="22"/>
-                <w:u w:val="none"/>
-                <w:shd w:fill="auto" w:val="clear"/>
-                <w:vertAlign w:val="baseline"/>
-                <w:rtl w:val="0"/>
-              </w:rPr>
+              <w:t xml:space="preserve">2.3 Actores</w:t>
               <w:tab/>
               <w:t xml:space="preserve">7</w:t>
             </w:r>
@@ -1552,7 +1283,8 @@
             <w:ind w:left="360" w:firstLine="0"/>
             <w:jc w:val="left"/>
             <w:rPr>
-              <w:b w:val="1"/>
+              <w:rFonts w:ascii="Arial" w:cs="Arial" w:eastAsia="Arial" w:hAnsi="Arial"/>
+              <w:b w:val="0"/>
               <w:i w:val="0"/>
               <w:smallCaps w:val="0"/>
               <w:strike w:val="0"/>
@@ -1564,9 +1296,11 @@
               <w:vertAlign w:val="baseline"/>
             </w:rPr>
           </w:pPr>
-          <w:hyperlink w:anchor="_heading=h.nvgan3pihxop">
+          <w:hyperlink w:anchor="_heading=h.8hoddldjfdsb">
             <w:r>
               <w:rPr>
+                <w:rFonts w:ascii="Times New Roman" w:cs="Times New Roman" w:eastAsia="Times New Roman" w:hAnsi="Times New Roman"/>
+                <w:b w:val="0"/>
                 <w:i w:val="0"/>
                 <w:smallCaps w:val="0"/>
                 <w:strike w:val="0"/>
@@ -1578,24 +1312,7 @@
                 <w:vertAlign w:val="baseline"/>
                 <w:rtl w:val="0"/>
               </w:rPr>
-              <w:t xml:space="preserve">1.12 Excepciones</w:t>
-            </w:r>
-          </w:hyperlink>
-          <w:hyperlink w:anchor="_heading=h.nvgan3pihxop">
-            <w:r>
-              <w:rPr>
-                <w:b w:val="1"/>
-                <w:i w:val="0"/>
-                <w:smallCaps w:val="0"/>
-                <w:strike w:val="0"/>
-                <w:color w:val="000000"/>
-                <w:sz w:val="22"/>
-                <w:szCs w:val="22"/>
-                <w:u w:val="none"/>
-                <w:shd w:fill="auto" w:val="clear"/>
-                <w:vertAlign w:val="baseline"/>
-                <w:rtl w:val="0"/>
-              </w:rPr>
+              <w:t xml:space="preserve">2.4 Precondiciones</w:t>
               <w:tab/>
               <w:t xml:space="preserve">7</w:t>
             </w:r>
@@ -1616,7 +1333,8 @@
             <w:ind w:left="360" w:firstLine="0"/>
             <w:jc w:val="left"/>
             <w:rPr>
-              <w:b w:val="1"/>
+              <w:rFonts w:ascii="Arial" w:cs="Arial" w:eastAsia="Arial" w:hAnsi="Arial"/>
+              <w:b w:val="0"/>
               <w:i w:val="0"/>
               <w:smallCaps w:val="0"/>
               <w:strike w:val="0"/>
@@ -1628,38 +1346,23 @@
               <w:vertAlign w:val="baseline"/>
             </w:rPr>
           </w:pPr>
-          <w:hyperlink w:anchor="_heading=h.1ksv4uv">
+          <w:hyperlink w:anchor="_heading=h.9lkb78i6c63p">
             <w:r>
               <w:rPr>
+                <w:rFonts w:ascii="Times New Roman" w:cs="Times New Roman" w:eastAsia="Times New Roman" w:hAnsi="Times New Roman"/>
+                <w:b w:val="0"/>
                 <w:i w:val="0"/>
                 <w:smallCaps w:val="0"/>
                 <w:strike w:val="0"/>
                 <w:color w:val="000000"/>
-                <w:sz w:val="20"/>
-                <w:szCs w:val="20"/>
+                <w:sz w:val="22"/>
+                <w:szCs w:val="22"/>
                 <w:u w:val="none"/>
                 <w:shd w:fill="auto" w:val="clear"/>
                 <w:vertAlign w:val="baseline"/>
                 <w:rtl w:val="0"/>
               </w:rPr>
-              <w:t xml:space="preserve">1.13 Prototipos visuales</w:t>
-            </w:r>
-          </w:hyperlink>
-          <w:hyperlink w:anchor="_heading=h.1ksv4uv">
-            <w:r>
-              <w:rPr>
-                <w:b w:val="1"/>
-                <w:i w:val="0"/>
-                <w:smallCaps w:val="0"/>
-                <w:strike w:val="0"/>
-                <w:color w:val="000000"/>
-                <w:sz w:val="20"/>
-                <w:szCs w:val="20"/>
-                <w:u w:val="none"/>
-                <w:shd w:fill="auto" w:val="clear"/>
-                <w:vertAlign w:val="baseline"/>
-                <w:rtl w:val="0"/>
-              </w:rPr>
+              <w:t xml:space="preserve">2.5 Pos Condiciones</w:t>
               <w:tab/>
               <w:t xml:space="preserve">8</w:t>
             </w:r>
@@ -1680,7 +1383,158 @@
             <w:ind w:left="360" w:firstLine="0"/>
             <w:jc w:val="left"/>
             <w:rPr>
-              <w:b w:val="1"/>
+              <w:rFonts w:ascii="Arial" w:cs="Arial" w:eastAsia="Arial" w:hAnsi="Arial"/>
+              <w:b w:val="0"/>
+              <w:i w:val="0"/>
+              <w:smallCaps w:val="0"/>
+              <w:strike w:val="0"/>
+              <w:color w:val="000000"/>
+              <w:sz w:val="22"/>
+              <w:szCs w:val="22"/>
+              <w:u w:val="none"/>
+              <w:shd w:fill="auto" w:val="clear"/>
+              <w:vertAlign w:val="baseline"/>
+            </w:rPr>
+          </w:pPr>
+          <w:hyperlink w:anchor="_heading=h.5ragciye7xi8">
+            <w:r>
+              <w:rPr>
+                <w:rFonts w:ascii="Times New Roman" w:cs="Times New Roman" w:eastAsia="Times New Roman" w:hAnsi="Times New Roman"/>
+                <w:b w:val="0"/>
+                <w:i w:val="0"/>
+                <w:smallCaps w:val="0"/>
+                <w:strike w:val="0"/>
+                <w:color w:val="000000"/>
+                <w:sz w:val="22"/>
+                <w:szCs w:val="22"/>
+                <w:u w:val="none"/>
+                <w:shd w:fill="auto" w:val="clear"/>
+                <w:vertAlign w:val="baseline"/>
+                <w:rtl w:val="0"/>
+              </w:rPr>
+              <w:t xml:space="preserve">2.6 Flujo Básico</w:t>
+              <w:tab/>
+              <w:t xml:space="preserve">8</w:t>
+            </w:r>
+          </w:hyperlink>
+          <w:r>
+            <w:rPr>
+              <w:rtl w:val="0"/>
+            </w:rPr>
+          </w:r>
+        </w:p>
+        <w:p>
+          <w:pPr>
+            <w:widowControl w:val="0"/>
+            <w:tabs>
+              <w:tab w:val="right" w:leader="dot" w:pos="12000"/>
+            </w:tabs>
+            <w:spacing w:after="0" w:before="60" w:line="480" w:lineRule="auto"/>
+            <w:ind w:left="360" w:firstLine="0"/>
+            <w:jc w:val="left"/>
+            <w:rPr>
+              <w:rFonts w:ascii="Arial" w:cs="Arial" w:eastAsia="Arial" w:hAnsi="Arial"/>
+              <w:b w:val="0"/>
+              <w:i w:val="0"/>
+              <w:smallCaps w:val="0"/>
+              <w:strike w:val="0"/>
+              <w:color w:val="000000"/>
+              <w:sz w:val="22"/>
+              <w:szCs w:val="22"/>
+              <w:u w:val="none"/>
+              <w:shd w:fill="auto" w:val="clear"/>
+              <w:vertAlign w:val="baseline"/>
+            </w:rPr>
+          </w:pPr>
+          <w:hyperlink w:anchor="_heading=h.nvgan3pihxop">
+            <w:r>
+              <w:rPr>
+                <w:rFonts w:ascii="Times New Roman" w:cs="Times New Roman" w:eastAsia="Times New Roman" w:hAnsi="Times New Roman"/>
+                <w:b w:val="0"/>
+                <w:i w:val="0"/>
+                <w:smallCaps w:val="0"/>
+                <w:strike w:val="0"/>
+                <w:color w:val="000000"/>
+                <w:sz w:val="22"/>
+                <w:szCs w:val="22"/>
+                <w:u w:val="none"/>
+                <w:shd w:fill="auto" w:val="clear"/>
+                <w:vertAlign w:val="baseline"/>
+                <w:rtl w:val="0"/>
+              </w:rPr>
+              <w:t xml:space="preserve">2.7 Excepciones</w:t>
+              <w:tab/>
+              <w:t xml:space="preserve">9</w:t>
+            </w:r>
+          </w:hyperlink>
+          <w:r>
+            <w:rPr>
+              <w:rtl w:val="0"/>
+            </w:rPr>
+          </w:r>
+        </w:p>
+        <w:p>
+          <w:pPr>
+            <w:widowControl w:val="0"/>
+            <w:tabs>
+              <w:tab w:val="right" w:leader="dot" w:pos="12000"/>
+            </w:tabs>
+            <w:spacing w:after="0" w:before="60" w:line="480" w:lineRule="auto"/>
+            <w:ind w:left="360" w:firstLine="0"/>
+            <w:jc w:val="left"/>
+            <w:rPr>
+              <w:rFonts w:ascii="Arial" w:cs="Arial" w:eastAsia="Arial" w:hAnsi="Arial"/>
+              <w:b w:val="0"/>
+              <w:i w:val="0"/>
+              <w:smallCaps w:val="0"/>
+              <w:strike w:val="0"/>
+              <w:color w:val="000000"/>
+              <w:sz w:val="22"/>
+              <w:szCs w:val="22"/>
+              <w:u w:val="none"/>
+              <w:shd w:fill="auto" w:val="clear"/>
+              <w:vertAlign w:val="baseline"/>
+            </w:rPr>
+          </w:pPr>
+          <w:hyperlink w:anchor="_heading=h.1ksv4uv">
+            <w:r>
+              <w:rPr>
+                <w:rFonts w:ascii="Times New Roman" w:cs="Times New Roman" w:eastAsia="Times New Roman" w:hAnsi="Times New Roman"/>
+                <w:b w:val="0"/>
+                <w:i w:val="0"/>
+                <w:smallCaps w:val="0"/>
+                <w:strike w:val="0"/>
+                <w:color w:val="000000"/>
+                <w:sz w:val="22"/>
+                <w:szCs w:val="22"/>
+                <w:u w:val="none"/>
+                <w:shd w:fill="auto" w:val="clear"/>
+                <w:vertAlign w:val="baseline"/>
+                <w:rtl w:val="0"/>
+              </w:rPr>
+              <w:t xml:space="preserve">2.8 Prototipos visuales</w:t>
+              <w:tab/>
+              <w:t xml:space="preserve">10</w:t>
+            </w:r>
+          </w:hyperlink>
+          <w:r>
+            <w:rPr>
+              <w:rtl w:val="0"/>
+            </w:rPr>
+          </w:r>
+        </w:p>
+        <w:p>
+          <w:pPr>
+            <w:widowControl w:val="0"/>
+            <w:tabs>
+              <w:tab w:val="right" w:leader="dot" w:pos="12000"/>
+            </w:tabs>
+            <w:spacing w:after="0" w:before="60" w:line="480" w:lineRule="auto"/>
+            <w:ind w:left="360" w:firstLine="0"/>
+            <w:jc w:val="left"/>
+            <w:rPr>
+              <w:rFonts w:ascii="Arial" w:cs="Arial" w:eastAsia="Arial" w:hAnsi="Arial"/>
+              <w:b w:val="0"/>
               <w:i w:val="0"/>
               <w:smallCaps w:val="0"/>
               <w:strike w:val="0"/>
@@ -1695,6 +1549,8 @@
           <w:hyperlink w:anchor="_heading=h.s6thmlx3zrtt">
             <w:r>
               <w:rPr>
+                <w:rFonts w:ascii="Times New Roman" w:cs="Times New Roman" w:eastAsia="Times New Roman" w:hAnsi="Times New Roman"/>
+                <w:b w:val="0"/>
                 <w:i w:val="0"/>
                 <w:smallCaps w:val="0"/>
                 <w:strike w:val="0"/>
@@ -1706,26 +1562,9 @@
                 <w:vertAlign w:val="baseline"/>
                 <w:rtl w:val="0"/>
               </w:rPr>
-              <w:t xml:space="preserve">1.14 Requerimientos no funcionales</w:t>
-            </w:r>
-          </w:hyperlink>
-          <w:hyperlink w:anchor="_heading=h.s6thmlx3zrtt">
-            <w:r>
-              <w:rPr>
-                <w:b w:val="1"/>
-                <w:i w:val="0"/>
-                <w:smallCaps w:val="0"/>
-                <w:strike w:val="0"/>
-                <w:color w:val="000000"/>
-                <w:sz w:val="22"/>
-                <w:szCs w:val="22"/>
-                <w:u w:val="none"/>
-                <w:shd w:fill="auto" w:val="clear"/>
-                <w:vertAlign w:val="baseline"/>
-                <w:rtl w:val="0"/>
-              </w:rPr>
+              <w:t xml:space="preserve">2.9 Requerimientos no funcionales</w:t>
               <w:tab/>
-              <w:t xml:space="preserve">8</w:t>
+              <w:t xml:space="preserve">10</w:t>
             </w:r>
           </w:hyperlink>
           <w:r>
@@ -1749,9 +1588,11 @@
           <w:numId w:val="2"/>
         </w:numPr>
         <w:spacing w:after="0" w:afterAutospacing="0" w:before="360" w:lineRule="auto"/>
-        <w:ind w:left="1440" w:hanging="360"/>
+        <w:ind w:left="0" w:hanging="360"/>
         <w:jc w:val="center"/>
         <w:rPr>
+          <w:sz w:val="28"/>
+          <w:szCs w:val="28"/>
           <w:vertAlign w:val="baseline"/>
         </w:rPr>
       </w:pPr>
@@ -1759,12 +1600,16 @@
       <w:bookmarkEnd w:id="4"/>
       <w:r>
         <w:rPr>
+          <w:sz w:val="28"/>
+          <w:szCs w:val="28"/>
           <w:rtl w:val="0"/>
         </w:rPr>
         <w:t xml:space="preserve"> </w:t>
       </w:r>
       <w:r>
         <w:rPr>
+          <w:sz w:val="28"/>
+          <w:szCs w:val="28"/>
           <w:vertAlign w:val="baseline"/>
           <w:rtl w:val="0"/>
         </w:rPr>
@@ -1781,12 +1626,17 @@
         </w:numPr>
         <w:spacing w:after="240" w:before="240" w:lineRule="auto"/>
         <w:ind w:left="576"/>
-        <w:rPr/>
+        <w:rPr>
+          <w:sz w:val="28"/>
+          <w:szCs w:val="28"/>
+        </w:rPr>
       </w:pPr>
       <w:bookmarkStart w:colFirst="0" w:colLast="0" w:name="_heading=h.83oiumq9bdi6" w:id="5"/>
       <w:bookmarkEnd w:id="5"/>
       <w:r>
         <w:rPr>
+          <w:sz w:val="28"/>
+          <w:szCs w:val="28"/>
           <w:vertAlign w:val="baseline"/>
           <w:rtl w:val="0"/>
         </w:rPr>
@@ -1795,6 +1645,9 @@
     </w:p>
     <w:p>
       <w:pPr>
+        <w:spacing w:line="480" w:lineRule="auto"/>
+        <w:ind w:firstLine="720"/>
+        <w:jc w:val="left"/>
         <w:rPr>
           <w:vertAlign w:val="baseline"/>
         </w:rPr>
@@ -1823,12 +1676,17 @@
         </w:numPr>
         <w:spacing w:after="240" w:before="240" w:lineRule="auto"/>
         <w:ind w:left="576"/>
-        <w:rPr/>
+        <w:rPr>
+          <w:sz w:val="28"/>
+          <w:szCs w:val="28"/>
+        </w:rPr>
       </w:pPr>
       <w:bookmarkStart w:colFirst="0" w:colLast="0" w:name="_heading=h.7zamywgv92lu" w:id="7"/>
       <w:bookmarkEnd w:id="7"/>
       <w:r>
         <w:rPr>
+          <w:sz w:val="28"/>
+          <w:szCs w:val="28"/>
           <w:vertAlign w:val="baseline"/>
           <w:rtl w:val="0"/>
         </w:rPr>
@@ -1837,6 +1695,9 @@
     </w:p>
     <w:p>
       <w:pPr>
+        <w:spacing w:line="480" w:lineRule="auto"/>
+        <w:ind w:firstLine="720"/>
+        <w:jc w:val="left"/>
         <w:rPr/>
       </w:pPr>
       <w:bookmarkStart w:colFirst="0" w:colLast="0" w:name="_heading=h.2et92p0" w:id="8"/>
@@ -1850,6 +1711,9 @@
     </w:p>
     <w:p>
       <w:pPr>
+        <w:spacing w:line="480" w:lineRule="auto"/>
+        <w:ind w:firstLine="720"/>
+        <w:jc w:val="left"/>
         <w:rPr/>
       </w:pPr>
       <w:bookmarkStart w:colFirst="0" w:colLast="0" w:name="_heading=h.65ht19axrk4x" w:id="9"/>
@@ -1863,6 +1727,9 @@
     </w:p>
     <w:p>
       <w:pPr>
+        <w:spacing w:line="480" w:lineRule="auto"/>
+        <w:ind w:firstLine="720"/>
+        <w:jc w:val="left"/>
         <w:rPr>
           <w:vertAlign w:val="baseline"/>
         </w:rPr>
@@ -1903,12 +1770,17 @@
         </w:numPr>
         <w:spacing w:after="240" w:before="240" w:lineRule="auto"/>
         <w:ind w:left="576"/>
-        <w:rPr/>
+        <w:rPr>
+          <w:sz w:val="28"/>
+          <w:szCs w:val="28"/>
+        </w:rPr>
       </w:pPr>
       <w:bookmarkStart w:colFirst="0" w:colLast="0" w:name="_heading=h.4zi9rf5bn5a6" w:id="11"/>
       <w:bookmarkEnd w:id="11"/>
       <w:r>
         <w:rPr>
+          <w:sz w:val="28"/>
+          <w:szCs w:val="28"/>
           <w:vertAlign w:val="baseline"/>
           <w:rtl w:val="0"/>
         </w:rPr>
@@ -2119,12 +1991,17 @@
         </w:numPr>
         <w:spacing w:after="240" w:before="240" w:lineRule="auto"/>
         <w:ind w:left="576"/>
-        <w:rPr/>
+        <w:rPr>
+          <w:sz w:val="28"/>
+          <w:szCs w:val="28"/>
+        </w:rPr>
       </w:pPr>
       <w:bookmarkStart w:colFirst="0" w:colLast="0" w:name="_heading=h.3dy6vkm" w:id="13"/>
       <w:bookmarkEnd w:id="13"/>
       <w:r>
         <w:rPr>
+          <w:sz w:val="28"/>
+          <w:szCs w:val="28"/>
           <w:vertAlign w:val="baseline"/>
           <w:rtl w:val="0"/>
         </w:rPr>
@@ -2170,12 +2047,17 @@
         </w:numPr>
         <w:spacing w:after="240" w:before="240" w:lineRule="auto"/>
         <w:ind w:left="576"/>
-        <w:rPr/>
+        <w:rPr>
+          <w:sz w:val="28"/>
+          <w:szCs w:val="28"/>
+        </w:rPr>
       </w:pPr>
       <w:bookmarkStart w:colFirst="0" w:colLast="0" w:name="_heading=h.loxb1dbw6com" w:id="14"/>
       <w:bookmarkEnd w:id="14"/>
       <w:r>
         <w:rPr>
+          <w:sz w:val="28"/>
+          <w:szCs w:val="28"/>
           <w:vertAlign w:val="baseline"/>
           <w:rtl w:val="0"/>
         </w:rPr>
@@ -2184,6 +2066,9 @@
     </w:p>
     <w:p>
       <w:pPr>
+        <w:spacing w:line="480" w:lineRule="auto"/>
+        <w:ind w:firstLine="720"/>
+        <w:jc w:val="left"/>
         <w:rPr>
           <w:vertAlign w:val="baseline"/>
         </w:rPr>
@@ -2223,6 +2108,8 @@
         <w:ind w:left="858" w:firstLine="0"/>
         <w:jc w:val="center"/>
         <w:rPr>
+          <w:sz w:val="28"/>
+          <w:szCs w:val="28"/>
           <w:vertAlign w:val="baseline"/>
         </w:rPr>
       </w:pPr>
@@ -2230,12 +2117,16 @@
       <w:bookmarkEnd w:id="16"/>
       <w:r>
         <w:rPr>
+          <w:sz w:val="28"/>
+          <w:szCs w:val="28"/>
           <w:rtl w:val="0"/>
         </w:rPr>
         <w:t xml:space="preserve">2. </w:t>
       </w:r>
       <w:r>
         <w:rPr>
+          <w:sz w:val="28"/>
+          <w:szCs w:val="28"/>
           <w:vertAlign w:val="baseline"/>
           <w:rtl w:val="0"/>
         </w:rPr>
@@ -2246,18 +2137,28 @@
       <w:pPr>
         <w:pStyle w:val="Heading2"/>
         <w:keepNext w:val="1"/>
-        <w:numPr>
-          <w:ilvl w:val="1"/>
-          <w:numId w:val="5"/>
-        </w:numPr>
         <w:spacing w:after="240" w:before="240" w:lineRule="auto"/>
-        <w:ind w:left="426" w:hanging="568"/>
-        <w:rPr/>
+        <w:ind w:left="0" w:firstLine="0"/>
+        <w:rPr>
+          <w:sz w:val="28"/>
+          <w:szCs w:val="28"/>
+          <w:vertAlign w:val="baseline"/>
+        </w:rPr>
       </w:pPr>
       <w:bookmarkStart w:colFirst="0" w:colLast="0" w:name="_heading=h.4d34og8" w:id="17"/>
       <w:bookmarkEnd w:id="17"/>
       <w:r>
         <w:rPr>
+          <w:sz w:val="28"/>
+          <w:szCs w:val="28"/>
+          <w:rtl w:val="0"/>
+        </w:rPr>
+        <w:t xml:space="preserve">2.1 </w:t>
+      </w:r>
+      <w:r>
+        <w:rPr>
+          <w:sz w:val="28"/>
+          <w:szCs w:val="28"/>
           <w:vertAlign w:val="baseline"/>
           <w:rtl w:val="0"/>
         </w:rPr>
@@ -2330,8 +2231,6 @@
         <w:jc w:val="center"/>
         <w:rPr>
           <w:b w:val="1"/>
-          <w:sz w:val="18"/>
-          <w:szCs w:val="18"/>
         </w:rPr>
       </w:pPr>
       <w:bookmarkStart w:colFirst="0" w:colLast="0" w:name="_heading=h.2s8eyo1" w:id="18"/>
@@ -2339,8 +2238,6 @@
       <w:r>
         <w:rPr>
           <w:b w:val="1"/>
-          <w:sz w:val="18"/>
-          <w:szCs w:val="18"/>
           <w:vertAlign w:val="baseline"/>
           <w:rtl w:val="0"/>
         </w:rPr>
@@ -2349,8 +2246,6 @@
       <w:r>
         <w:rPr>
           <w:b w:val="1"/>
-          <w:sz w:val="18"/>
-          <w:szCs w:val="18"/>
           <w:rtl w:val="0"/>
         </w:rPr>
         <w:t xml:space="preserve">1</w:t>
@@ -2358,8 +2253,6 @@
       <w:r>
         <w:rPr>
           <w:b w:val="1"/>
-          <w:sz w:val="18"/>
-          <w:szCs w:val="18"/>
           <w:vertAlign w:val="baseline"/>
           <w:rtl w:val="0"/>
         </w:rPr>
@@ -2368,8 +2261,6 @@
       <w:r>
         <w:rPr>
           <w:b w:val="1"/>
-          <w:sz w:val="18"/>
-          <w:szCs w:val="18"/>
           <w:rtl w:val="0"/>
         </w:rPr>
         <w:t xml:space="preserve"> Diagrama Caso de Uso</w:t>
@@ -2377,8 +2268,6 @@
       <w:r>
         <w:rPr>
           <w:b w:val="1"/>
-          <w:sz w:val="18"/>
-          <w:szCs w:val="18"/>
           <w:vertAlign w:val="baseline"/>
           <w:rtl w:val="0"/>
         </w:rPr>
@@ -2387,8 +2276,6 @@
       <w:r>
         <w:rPr>
           <w:b w:val="1"/>
-          <w:sz w:val="18"/>
-          <w:szCs w:val="18"/>
           <w:rtl w:val="0"/>
         </w:rPr>
         <w:t xml:space="preserve">3</w:t>
@@ -2396,8 +2283,6 @@
       <w:r>
         <w:rPr>
           <w:b w:val="1"/>
-          <w:sz w:val="18"/>
-          <w:szCs w:val="18"/>
           <w:vertAlign w:val="baseline"/>
           <w:rtl w:val="0"/>
         </w:rPr>
@@ -2406,8 +2291,6 @@
       <w:r>
         <w:rPr>
           <w:b w:val="1"/>
-          <w:sz w:val="18"/>
-          <w:szCs w:val="18"/>
           <w:rtl w:val="0"/>
         </w:rPr>
         <w:t xml:space="preserve">Autenticación de Usuario</w:t>
@@ -2425,18 +2308,28 @@
       <w:pPr>
         <w:pStyle w:val="Heading2"/>
         <w:keepNext w:val="1"/>
-        <w:numPr>
-          <w:ilvl w:val="1"/>
-          <w:numId w:val="5"/>
-        </w:numPr>
         <w:spacing w:after="240" w:before="240" w:lineRule="auto"/>
-        <w:ind w:left="426" w:hanging="568"/>
-        <w:rPr/>
+        <w:ind w:left="0" w:firstLine="0"/>
+        <w:rPr>
+          <w:sz w:val="28"/>
+          <w:szCs w:val="28"/>
+          <w:vertAlign w:val="baseline"/>
+        </w:rPr>
       </w:pPr>
       <w:bookmarkStart w:colFirst="0" w:colLast="0" w:name="_heading=h.qjm1y8gdgaj2" w:id="19"/>
       <w:bookmarkEnd w:id="19"/>
       <w:r>
         <w:rPr>
+          <w:sz w:val="28"/>
+          <w:szCs w:val="28"/>
+          <w:rtl w:val="0"/>
+        </w:rPr>
+        <w:t xml:space="preserve">2.2 </w:t>
+      </w:r>
+      <w:r>
+        <w:rPr>
+          <w:sz w:val="28"/>
+          <w:szCs w:val="28"/>
           <w:vertAlign w:val="baseline"/>
           <w:rtl w:val="0"/>
         </w:rPr>
@@ -2445,6 +2338,9 @@
     </w:p>
     <w:p>
       <w:pPr>
+        <w:spacing w:line="480" w:lineRule="auto"/>
+        <w:ind w:firstLine="720"/>
+        <w:jc w:val="left"/>
         <w:rPr>
           <w:vertAlign w:val="baseline"/>
         </w:rPr>
@@ -2474,18 +2370,28 @@
       <w:pPr>
         <w:pStyle w:val="Heading2"/>
         <w:keepNext w:val="1"/>
-        <w:numPr>
-          <w:ilvl w:val="1"/>
-          <w:numId w:val="5"/>
-        </w:numPr>
         <w:spacing w:after="240" w:before="240" w:lineRule="auto"/>
-        <w:ind w:left="426" w:hanging="568"/>
-        <w:rPr/>
+        <w:ind w:left="0" w:firstLine="0"/>
+        <w:rPr>
+          <w:sz w:val="28"/>
+          <w:szCs w:val="28"/>
+          <w:vertAlign w:val="baseline"/>
+        </w:rPr>
       </w:pPr>
       <w:bookmarkStart w:colFirst="0" w:colLast="0" w:name="_heading=h.ic7dnko0oiy6" w:id="21"/>
       <w:bookmarkEnd w:id="21"/>
       <w:r>
         <w:rPr>
+          <w:sz w:val="28"/>
+          <w:szCs w:val="28"/>
+          <w:rtl w:val="0"/>
+        </w:rPr>
+        <w:t xml:space="preserve">2.3 </w:t>
+      </w:r>
+      <w:r>
+        <w:rPr>
+          <w:sz w:val="28"/>
+          <w:szCs w:val="28"/>
           <w:vertAlign w:val="baseline"/>
           <w:rtl w:val="0"/>
         </w:rPr>
@@ -2520,9 +2426,7 @@
           <w:numId w:val="8"/>
         </w:numPr>
         <w:ind w:left="720" w:hanging="360"/>
-        <w:rPr>
-          <w:u w:val="none"/>
-        </w:rPr>
+        <w:rPr/>
       </w:pPr>
       <w:bookmarkStart w:colFirst="0" w:colLast="0" w:name="_heading=h.m6hmrvafx82s" w:id="23"/>
       <w:bookmarkEnd w:id="23"/>
@@ -2540,9 +2444,7 @@
           <w:numId w:val="8"/>
         </w:numPr>
         <w:ind w:left="720" w:hanging="360"/>
-        <w:rPr>
-          <w:u w:val="none"/>
-        </w:rPr>
+        <w:rPr/>
       </w:pPr>
       <w:bookmarkStart w:colFirst="0" w:colLast="0" w:name="_heading=h.i564myi4n4m2" w:id="24"/>
       <w:bookmarkEnd w:id="24"/>
@@ -2562,18 +2464,28 @@
       <w:pPr>
         <w:pStyle w:val="Heading2"/>
         <w:keepNext w:val="1"/>
-        <w:numPr>
-          <w:ilvl w:val="1"/>
-          <w:numId w:val="5"/>
-        </w:numPr>
         <w:spacing w:after="240" w:before="240" w:lineRule="auto"/>
-        <w:ind w:left="426" w:hanging="568"/>
-        <w:rPr/>
+        <w:ind w:left="0" w:firstLine="0"/>
+        <w:rPr>
+          <w:sz w:val="28"/>
+          <w:szCs w:val="28"/>
+          <w:vertAlign w:val="baseline"/>
+        </w:rPr>
       </w:pPr>
       <w:bookmarkStart w:colFirst="0" w:colLast="0" w:name="_heading=h.8hoddldjfdsb" w:id="25"/>
       <w:bookmarkEnd w:id="25"/>
       <w:r>
         <w:rPr>
+          <w:sz w:val="28"/>
+          <w:szCs w:val="28"/>
+          <w:rtl w:val="0"/>
+        </w:rPr>
+        <w:t xml:space="preserve">2.4 </w:t>
+      </w:r>
+      <w:r>
+        <w:rPr>
+          <w:sz w:val="28"/>
+          <w:szCs w:val="28"/>
           <w:vertAlign w:val="baseline"/>
           <w:rtl w:val="0"/>
         </w:rPr>
@@ -2586,11 +2498,10 @@
           <w:ilvl w:val="0"/>
           <w:numId w:val="6"/>
         </w:numPr>
-        <w:spacing w:after="0" w:afterAutospacing="0"/>
+        <w:spacing w:after="0" w:afterAutospacing="0" w:line="480" w:lineRule="auto"/>
         <w:ind w:left="720" w:hanging="360"/>
-        <w:rPr>
-          <w:u w:val="none"/>
-        </w:rPr>
+        <w:jc w:val="left"/>
+        <w:rPr/>
       </w:pPr>
       <w:bookmarkStart w:colFirst="0" w:colLast="0" w:name="_heading=h.9h1xhul8ubkh" w:id="26"/>
       <w:bookmarkEnd w:id="26"/>
@@ -2607,11 +2518,10 @@
           <w:ilvl w:val="0"/>
           <w:numId w:val="6"/>
         </w:numPr>
-        <w:spacing w:after="0" w:afterAutospacing="0" w:before="0" w:beforeAutospacing="0"/>
+        <w:spacing w:after="0" w:afterAutospacing="0" w:before="0" w:beforeAutospacing="0" w:line="480" w:lineRule="auto"/>
         <w:ind w:left="720" w:hanging="360"/>
-        <w:rPr>
-          <w:u w:val="none"/>
-        </w:rPr>
+        <w:jc w:val="left"/>
+        <w:rPr/>
       </w:pPr>
       <w:bookmarkStart w:colFirst="0" w:colLast="0" w:name="_heading=h.si7cn0s3pwae" w:id="27"/>
       <w:bookmarkEnd w:id="27"/>
@@ -2628,11 +2538,10 @@
           <w:ilvl w:val="0"/>
           <w:numId w:val="6"/>
         </w:numPr>
-        <w:spacing w:after="0" w:afterAutospacing="0" w:before="0" w:beforeAutospacing="0"/>
+        <w:spacing w:after="0" w:afterAutospacing="0" w:before="0" w:beforeAutospacing="0" w:line="480" w:lineRule="auto"/>
         <w:ind w:left="720" w:hanging="360"/>
-        <w:rPr>
-          <w:u w:val="none"/>
-        </w:rPr>
+        <w:jc w:val="left"/>
+        <w:rPr/>
       </w:pPr>
       <w:bookmarkStart w:colFirst="0" w:colLast="0" w:name="_heading=h.fs2sbe8epjn1" w:id="28"/>
       <w:bookmarkEnd w:id="28"/>
@@ -2649,11 +2558,10 @@
           <w:ilvl w:val="0"/>
           <w:numId w:val="6"/>
         </w:numPr>
-        <w:spacing w:after="0" w:afterAutospacing="0" w:before="0" w:beforeAutospacing="0"/>
+        <w:spacing w:after="0" w:afterAutospacing="0" w:before="0" w:beforeAutospacing="0" w:line="480" w:lineRule="auto"/>
         <w:ind w:left="720" w:hanging="360"/>
-        <w:rPr>
-          <w:u w:val="none"/>
-        </w:rPr>
+        <w:jc w:val="left"/>
+        <w:rPr/>
       </w:pPr>
       <w:bookmarkStart w:colFirst="0" w:colLast="0" w:name="_heading=h.vijchu107kl0" w:id="29"/>
       <w:bookmarkEnd w:id="29"/>
@@ -2670,11 +2578,10 @@
           <w:ilvl w:val="0"/>
           <w:numId w:val="6"/>
         </w:numPr>
-        <w:spacing w:before="0" w:beforeAutospacing="0"/>
+        <w:spacing w:before="0" w:beforeAutospacing="0" w:line="480" w:lineRule="auto"/>
         <w:ind w:left="720" w:hanging="360"/>
-        <w:rPr>
-          <w:u w:val="none"/>
-        </w:rPr>
+        <w:jc w:val="left"/>
+        <w:rPr/>
       </w:pPr>
       <w:bookmarkStart w:colFirst="0" w:colLast="0" w:name="_heading=h.th19jwfjb2jb" w:id="30"/>
       <w:bookmarkEnd w:id="30"/>
@@ -2704,18 +2611,28 @@
       <w:pPr>
         <w:pStyle w:val="Heading2"/>
         <w:keepNext w:val="1"/>
-        <w:numPr>
-          <w:ilvl w:val="1"/>
-          <w:numId w:val="5"/>
-        </w:numPr>
         <w:spacing w:after="240" w:before="240" w:lineRule="auto"/>
-        <w:ind w:left="426" w:hanging="568"/>
-        <w:rPr/>
+        <w:ind w:left="0" w:firstLine="0"/>
+        <w:rPr>
+          <w:sz w:val="28"/>
+          <w:szCs w:val="28"/>
+          <w:vertAlign w:val="baseline"/>
+        </w:rPr>
       </w:pPr>
       <w:bookmarkStart w:colFirst="0" w:colLast="0" w:name="_heading=h.9lkb78i6c63p" w:id="32"/>
       <w:bookmarkEnd w:id="32"/>
       <w:r>
         <w:rPr>
+          <w:sz w:val="28"/>
+          <w:szCs w:val="28"/>
+          <w:rtl w:val="0"/>
+        </w:rPr>
+        <w:t xml:space="preserve">2.5 </w:t>
+      </w:r>
+      <w:r>
+        <w:rPr>
+          <w:sz w:val="28"/>
+          <w:szCs w:val="28"/>
           <w:vertAlign w:val="baseline"/>
           <w:rtl w:val="0"/>
         </w:rPr>
@@ -2728,11 +2645,10 @@
           <w:ilvl w:val="0"/>
           <w:numId w:val="4"/>
         </w:numPr>
-        <w:spacing w:after="0" w:afterAutospacing="0"/>
+        <w:spacing w:after="0" w:afterAutospacing="0" w:line="480" w:lineRule="auto"/>
         <w:ind w:left="720" w:hanging="360"/>
-        <w:rPr>
-          <w:u w:val="none"/>
-        </w:rPr>
+        <w:jc w:val="left"/>
+        <w:rPr/>
       </w:pPr>
       <w:bookmarkStart w:colFirst="0" w:colLast="0" w:name="_heading=h.sy1jutj4idsl" w:id="33"/>
       <w:bookmarkEnd w:id="33"/>
@@ -2749,8 +2665,9 @@
           <w:ilvl w:val="0"/>
           <w:numId w:val="5"/>
         </w:numPr>
-        <w:spacing w:after="0" w:afterAutospacing="0" w:before="0" w:beforeAutospacing="0"/>
+        <w:spacing w:after="0" w:afterAutospacing="0" w:before="0" w:beforeAutospacing="0" w:line="480" w:lineRule="auto"/>
         <w:ind w:left="858" w:hanging="432"/>
+        <w:jc w:val="left"/>
         <w:rPr>
           <w:rFonts w:ascii="Times New Roman" w:cs="Times New Roman" w:eastAsia="Times New Roman" w:hAnsi="Times New Roman"/>
         </w:rPr>
@@ -2770,8 +2687,9 @@
           <w:ilvl w:val="0"/>
           <w:numId w:val="5"/>
         </w:numPr>
-        <w:spacing w:after="0" w:afterAutospacing="0" w:before="0" w:beforeAutospacing="0"/>
+        <w:spacing w:after="0" w:afterAutospacing="0" w:before="0" w:beforeAutospacing="0" w:line="480" w:lineRule="auto"/>
         <w:ind w:left="858" w:hanging="432"/>
+        <w:jc w:val="left"/>
         <w:rPr>
           <w:rFonts w:ascii="Times New Roman" w:cs="Times New Roman" w:eastAsia="Times New Roman" w:hAnsi="Times New Roman"/>
         </w:rPr>
@@ -2791,8 +2709,9 @@
           <w:ilvl w:val="0"/>
           <w:numId w:val="5"/>
         </w:numPr>
-        <w:spacing w:after="0" w:afterAutospacing="0" w:before="0" w:beforeAutospacing="0"/>
+        <w:spacing w:after="0" w:afterAutospacing="0" w:before="0" w:beforeAutospacing="0" w:line="480" w:lineRule="auto"/>
         <w:ind w:left="858" w:hanging="432"/>
+        <w:jc w:val="left"/>
         <w:rPr>
           <w:rFonts w:ascii="Times New Roman" w:cs="Times New Roman" w:eastAsia="Times New Roman" w:hAnsi="Times New Roman"/>
         </w:rPr>
@@ -2812,8 +2731,9 @@
           <w:ilvl w:val="0"/>
           <w:numId w:val="5"/>
         </w:numPr>
-        <w:spacing w:after="0" w:afterAutospacing="0" w:before="0" w:beforeAutospacing="0"/>
+        <w:spacing w:after="0" w:afterAutospacing="0" w:before="0" w:beforeAutospacing="0" w:line="480" w:lineRule="auto"/>
         <w:ind w:left="858" w:hanging="432"/>
+        <w:jc w:val="left"/>
         <w:rPr>
           <w:rFonts w:ascii="Times New Roman" w:cs="Times New Roman" w:eastAsia="Times New Roman" w:hAnsi="Times New Roman"/>
         </w:rPr>
@@ -2833,8 +2753,9 @@
           <w:ilvl w:val="0"/>
           <w:numId w:val="5"/>
         </w:numPr>
-        <w:spacing w:before="0" w:beforeAutospacing="0"/>
+        <w:spacing w:before="0" w:beforeAutospacing="0" w:line="480" w:lineRule="auto"/>
         <w:ind w:left="858" w:hanging="432"/>
+        <w:jc w:val="left"/>
         <w:rPr>
           <w:rFonts w:ascii="Times New Roman" w:cs="Times New Roman" w:eastAsia="Times New Roman" w:hAnsi="Times New Roman"/>
         </w:rPr>
@@ -2846,19 +2767,6 @@
           <w:rtl w:val="0"/>
         </w:rPr>
         <w:t xml:space="preserve">Si el usuario cierra la sesión en el sistema, el sistema redirige al usuario a la página de inicio de sesión del sistema.</w:t>
-      </w:r>
-    </w:p>
-    <w:p>
-      <w:pPr>
-        <w:ind w:left="858" w:firstLine="0"/>
-        <w:rPr/>
-      </w:pPr>
-      <w:bookmarkStart w:colFirst="0" w:colLast="0" w:name="_heading=h.ekcum8q2sxo4" w:id="39"/>
-      <w:bookmarkEnd w:id="39"/>
-      <w:r>
-        <w:rPr>
-          <w:rtl w:val="0"/>
-        </w:rPr>
       </w:r>
     </w:p>
     <w:p>
@@ -2868,6 +2776,30 @@
         <w:spacing w:after="240" w:before="240" w:lineRule="auto"/>
         <w:ind w:left="0" w:firstLine="0"/>
         <w:rPr>
+          <w:sz w:val="28"/>
+          <w:szCs w:val="28"/>
+        </w:rPr>
+      </w:pPr>
+      <w:bookmarkStart w:colFirst="0" w:colLast="0" w:name="_heading=h.b5wcciw8ywvn" w:id="39"/>
+      <w:bookmarkEnd w:id="39"/>
+      <w:r>
+        <w:br w:type="page"/>
+      </w:r>
+      <w:r>
+        <w:rPr>
+          <w:rtl w:val="0"/>
+        </w:rPr>
+      </w:r>
+    </w:p>
+    <w:p>
+      <w:pPr>
+        <w:pStyle w:val="Heading2"/>
+        <w:keepNext w:val="1"/>
+        <w:spacing w:after="240" w:before="240" w:lineRule="auto"/>
+        <w:ind w:left="0" w:firstLine="0"/>
+        <w:rPr>
+          <w:sz w:val="28"/>
+          <w:szCs w:val="28"/>
           <w:vertAlign w:val="baseline"/>
         </w:rPr>
       </w:pPr>
@@ -2875,12 +2807,16 @@
       <w:bookmarkEnd w:id="40"/>
       <w:r>
         <w:rPr>
-          <w:rtl w:val="0"/>
-        </w:rPr>
-        <w:t xml:space="preserve">1.11 </w:t>
-      </w:r>
-      <w:r>
-        <w:rPr>
+          <w:sz w:val="28"/>
+          <w:szCs w:val="28"/>
+          <w:rtl w:val="0"/>
+        </w:rPr>
+        <w:t xml:space="preserve">2.6 </w:t>
+      </w:r>
+      <w:r>
+        <w:rPr>
+          <w:sz w:val="28"/>
+          <w:szCs w:val="28"/>
           <w:vertAlign w:val="baseline"/>
           <w:rtl w:val="0"/>
         </w:rPr>
@@ -2893,8 +2829,10 @@
           <w:ilvl w:val="0"/>
           <w:numId w:val="3"/>
         </w:numPr>
-        <w:spacing w:after="0" w:afterAutospacing="0" w:line="360" w:lineRule="auto"/>
+        <w:spacing w:after="0" w:afterAutospacing="0" w:line="480" w:lineRule="auto"/>
         <w:ind w:left="720" w:hanging="360"/>
+        <w:jc w:val="left"/>
+        <w:rPr/>
       </w:pPr>
       <w:bookmarkStart w:colFirst="0" w:colLast="0" w:name="_heading=h.86uj1ntu6q0k" w:id="41"/>
       <w:bookmarkEnd w:id="41"/>
@@ -2911,8 +2849,10 @@
           <w:ilvl w:val="0"/>
           <w:numId w:val="3"/>
         </w:numPr>
-        <w:spacing w:after="0" w:afterAutospacing="0" w:before="0" w:beforeAutospacing="0" w:line="360" w:lineRule="auto"/>
+        <w:spacing w:after="0" w:afterAutospacing="0" w:before="0" w:beforeAutospacing="0" w:line="480" w:lineRule="auto"/>
         <w:ind w:left="720" w:hanging="360"/>
+        <w:jc w:val="left"/>
+        <w:rPr/>
       </w:pPr>
       <w:bookmarkStart w:colFirst="0" w:colLast="0" w:name="_heading=h.l5uuvsncrj8q" w:id="42"/>
       <w:bookmarkEnd w:id="42"/>
@@ -2929,8 +2869,10 @@
           <w:ilvl w:val="0"/>
           <w:numId w:val="3"/>
         </w:numPr>
-        <w:spacing w:after="0" w:afterAutospacing="0" w:before="0" w:beforeAutospacing="0" w:line="360" w:lineRule="auto"/>
+        <w:spacing w:after="0" w:afterAutospacing="0" w:before="0" w:beforeAutospacing="0" w:line="480" w:lineRule="auto"/>
         <w:ind w:left="720" w:hanging="360"/>
+        <w:jc w:val="left"/>
+        <w:rPr/>
       </w:pPr>
       <w:bookmarkStart w:colFirst="0" w:colLast="0" w:name="_heading=h.nlo56e8egelt" w:id="43"/>
       <w:bookmarkEnd w:id="43"/>
@@ -2947,8 +2889,10 @@
           <w:ilvl w:val="0"/>
           <w:numId w:val="3"/>
         </w:numPr>
-        <w:spacing w:after="0" w:afterAutospacing="0" w:before="0" w:beforeAutospacing="0" w:line="360" w:lineRule="auto"/>
+        <w:spacing w:after="0" w:afterAutospacing="0" w:before="0" w:beforeAutospacing="0" w:line="480" w:lineRule="auto"/>
         <w:ind w:left="720" w:hanging="360"/>
+        <w:jc w:val="left"/>
+        <w:rPr/>
       </w:pPr>
       <w:bookmarkStart w:colFirst="0" w:colLast="0" w:name="_heading=h.evmlhtcr7lqb" w:id="44"/>
       <w:bookmarkEnd w:id="44"/>
@@ -2965,8 +2909,10 @@
           <w:ilvl w:val="0"/>
           <w:numId w:val="3"/>
         </w:numPr>
-        <w:spacing w:after="0" w:afterAutospacing="0" w:before="0" w:beforeAutospacing="0" w:line="360" w:lineRule="auto"/>
+        <w:spacing w:after="0" w:afterAutospacing="0" w:before="0" w:beforeAutospacing="0" w:line="480" w:lineRule="auto"/>
         <w:ind w:left="720" w:hanging="360"/>
+        <w:jc w:val="left"/>
+        <w:rPr/>
       </w:pPr>
       <w:bookmarkStart w:colFirst="0" w:colLast="0" w:name="_heading=h.qhwpwicza4xi" w:id="45"/>
       <w:bookmarkEnd w:id="45"/>
@@ -2983,8 +2929,10 @@
           <w:ilvl w:val="0"/>
           <w:numId w:val="3"/>
         </w:numPr>
-        <w:spacing w:before="0" w:beforeAutospacing="0" w:line="360" w:lineRule="auto"/>
+        <w:spacing w:before="0" w:beforeAutospacing="0" w:line="480" w:lineRule="auto"/>
         <w:ind w:left="720" w:hanging="360"/>
+        <w:jc w:val="left"/>
+        <w:rPr/>
       </w:pPr>
       <w:bookmarkStart w:colFirst="0" w:colLast="0" w:name="_heading=h.by2rdlotm7p1" w:id="46"/>
       <w:bookmarkEnd w:id="46"/>
@@ -3013,10 +2961,7 @@
       <w:pPr>
         <w:spacing w:line="240" w:lineRule="auto"/>
         <w:ind w:left="360" w:firstLine="0"/>
-        <w:rPr>
-          <w:sz w:val="20"/>
-          <w:szCs w:val="20"/>
-        </w:rPr>
+        <w:rPr/>
       </w:pPr>
       <w:bookmarkStart w:colFirst="0" w:colLast="0" w:name="_heading=h.1caz03as2z4p" w:id="48"/>
       <w:bookmarkEnd w:id="48"/>
@@ -3036,6 +2981,8 @@
         <w:spacing w:after="240" w:before="240" w:lineRule="auto"/>
         <w:ind w:left="0" w:firstLine="0"/>
         <w:rPr>
+          <w:sz w:val="28"/>
+          <w:szCs w:val="28"/>
           <w:vertAlign w:val="baseline"/>
         </w:rPr>
       </w:pPr>
@@ -3043,16 +2990,40 @@
       <w:bookmarkEnd w:id="49"/>
       <w:r>
         <w:rPr>
-          <w:rtl w:val="0"/>
-        </w:rPr>
-        <w:t xml:space="preserve">1.12 </w:t>
-      </w:r>
-      <w:r>
-        <w:rPr>
+          <w:sz w:val="28"/>
+          <w:szCs w:val="28"/>
+          <w:rtl w:val="0"/>
+        </w:rPr>
+        <w:t xml:space="preserve">2.7 </w:t>
+      </w:r>
+      <w:r>
+        <w:rPr>
+          <w:sz w:val="28"/>
+          <w:szCs w:val="28"/>
           <w:vertAlign w:val="baseline"/>
           <w:rtl w:val="0"/>
         </w:rPr>
         <w:t xml:space="preserve">Excepciones</w:t>
+      </w:r>
+    </w:p>
+    <w:p>
+      <w:pPr>
+        <w:rPr/>
+      </w:pPr>
+      <w:r>
+        <w:rPr>
+          <w:rtl w:val="0"/>
+        </w:rPr>
+      </w:r>
+    </w:p>
+    <w:p>
+      <w:pPr>
+        <w:rPr/>
+      </w:pPr>
+      <w:r>
+        <w:rPr>
+          <w:rtl w:val="0"/>
+        </w:rPr>
       </w:r>
     </w:p>
     <w:p>
@@ -3061,12 +3032,11 @@
           <w:ilvl w:val="0"/>
           <w:numId w:val="1"/>
         </w:numPr>
-        <w:spacing w:line="240" w:lineRule="auto"/>
+        <w:spacing w:line="480" w:lineRule="auto"/>
         <w:ind w:left="357" w:hanging="357"/>
+        <w:jc w:val="left"/>
         <w:rPr>
           <w:rFonts w:ascii="Times New Roman" w:cs="Times New Roman" w:eastAsia="Times New Roman" w:hAnsi="Times New Roman"/>
-          <w:sz w:val="28"/>
-          <w:szCs w:val="28"/>
         </w:rPr>
       </w:pPr>
       <w:r>
@@ -3078,8 +3048,9 @@
     </w:p>
     <w:p>
       <w:pPr>
-        <w:spacing w:line="240" w:lineRule="auto"/>
+        <w:spacing w:line="480" w:lineRule="auto"/>
         <w:ind w:left="360" w:firstLine="0"/>
+        <w:jc w:val="left"/>
         <w:rPr/>
       </w:pPr>
       <w:r>
@@ -3094,12 +3065,11 @@
           <w:ilvl w:val="0"/>
           <w:numId w:val="1"/>
         </w:numPr>
-        <w:spacing w:line="240" w:lineRule="auto"/>
+        <w:spacing w:line="480" w:lineRule="auto"/>
         <w:ind w:left="357" w:hanging="357"/>
+        <w:jc w:val="left"/>
         <w:rPr>
           <w:rFonts w:ascii="Times New Roman" w:cs="Times New Roman" w:eastAsia="Times New Roman" w:hAnsi="Times New Roman"/>
-          <w:sz w:val="28"/>
-          <w:szCs w:val="28"/>
         </w:rPr>
       </w:pPr>
       <w:r>
@@ -3111,8 +3081,9 @@
     </w:p>
     <w:p>
       <w:pPr>
-        <w:spacing w:line="240" w:lineRule="auto"/>
+        <w:spacing w:line="480" w:lineRule="auto"/>
         <w:ind w:left="360" w:firstLine="0"/>
+        <w:jc w:val="left"/>
         <w:rPr/>
       </w:pPr>
       <w:r>
@@ -3127,12 +3098,11 @@
           <w:ilvl w:val="0"/>
           <w:numId w:val="1"/>
         </w:numPr>
-        <w:spacing w:line="240" w:lineRule="auto"/>
+        <w:spacing w:line="480" w:lineRule="auto"/>
         <w:ind w:left="357" w:hanging="357"/>
+        <w:jc w:val="left"/>
         <w:rPr>
           <w:rFonts w:ascii="Times New Roman" w:cs="Times New Roman" w:eastAsia="Times New Roman" w:hAnsi="Times New Roman"/>
-          <w:sz w:val="28"/>
-          <w:szCs w:val="28"/>
         </w:rPr>
       </w:pPr>
       <w:r>
@@ -3144,8 +3114,9 @@
     </w:p>
     <w:p>
       <w:pPr>
-        <w:spacing w:line="240" w:lineRule="auto"/>
+        <w:spacing w:line="480" w:lineRule="auto"/>
         <w:ind w:left="360" w:firstLine="0"/>
+        <w:jc w:val="left"/>
         <w:rPr/>
       </w:pPr>
       <w:r>
@@ -3160,12 +3131,11 @@
           <w:ilvl w:val="0"/>
           <w:numId w:val="1"/>
         </w:numPr>
-        <w:spacing w:line="240" w:lineRule="auto"/>
+        <w:spacing w:line="480" w:lineRule="auto"/>
         <w:ind w:left="357" w:hanging="357"/>
+        <w:jc w:val="left"/>
         <w:rPr>
           <w:rFonts w:ascii="Times New Roman" w:cs="Times New Roman" w:eastAsia="Times New Roman" w:hAnsi="Times New Roman"/>
-          <w:sz w:val="28"/>
-          <w:szCs w:val="28"/>
         </w:rPr>
       </w:pPr>
       <w:r>
@@ -3177,8 +3147,9 @@
     </w:p>
     <w:p>
       <w:pPr>
-        <w:spacing w:line="240" w:lineRule="auto"/>
+        <w:spacing w:line="480" w:lineRule="auto"/>
         <w:ind w:left="360" w:firstLine="0"/>
+        <w:jc w:val="left"/>
         <w:rPr/>
       </w:pPr>
       <w:r>
@@ -3193,12 +3164,11 @@
           <w:ilvl w:val="0"/>
           <w:numId w:val="1"/>
         </w:numPr>
-        <w:spacing w:line="240" w:lineRule="auto"/>
+        <w:spacing w:line="480" w:lineRule="auto"/>
         <w:ind w:left="357" w:hanging="357"/>
+        <w:jc w:val="left"/>
         <w:rPr>
           <w:rFonts w:ascii="Times New Roman" w:cs="Times New Roman" w:eastAsia="Times New Roman" w:hAnsi="Times New Roman"/>
-          <w:sz w:val="28"/>
-          <w:szCs w:val="28"/>
         </w:rPr>
       </w:pPr>
       <w:r>
@@ -3238,8 +3208,6 @@
         <w:ind w:left="0" w:firstLine="0"/>
         <w:rPr>
           <w:b w:val="1"/>
-          <w:sz w:val="20"/>
-          <w:szCs w:val="20"/>
         </w:rPr>
       </w:pPr>
       <w:r>
@@ -3258,6 +3226,8 @@
         <w:spacing w:after="240" w:before="240" w:lineRule="auto"/>
         <w:ind w:left="0" w:firstLine="0"/>
         <w:rPr>
+          <w:sz w:val="28"/>
+          <w:szCs w:val="28"/>
           <w:vertAlign w:val="baseline"/>
         </w:rPr>
       </w:pPr>
@@ -3265,12 +3235,16 @@
       <w:bookmarkEnd w:id="50"/>
       <w:r>
         <w:rPr>
-          <w:rtl w:val="0"/>
-        </w:rPr>
-        <w:t xml:space="preserve">1.13 </w:t>
-      </w:r>
-      <w:r>
-        <w:rPr>
+          <w:sz w:val="28"/>
+          <w:szCs w:val="28"/>
+          <w:rtl w:val="0"/>
+        </w:rPr>
+        <w:t xml:space="preserve">2.8 </w:t>
+      </w:r>
+      <w:r>
+        <w:rPr>
+          <w:sz w:val="28"/>
+          <w:szCs w:val="28"/>
           <w:vertAlign w:val="baseline"/>
           <w:rtl w:val="0"/>
         </w:rPr>
@@ -3380,6 +3354,8 @@
         <w:spacing w:after="240" w:before="240" w:lineRule="auto"/>
         <w:ind w:left="0" w:firstLine="0"/>
         <w:rPr>
+          <w:sz w:val="28"/>
+          <w:szCs w:val="28"/>
           <w:vertAlign w:val="baseline"/>
         </w:rPr>
       </w:pPr>
@@ -3387,12 +3363,16 @@
       <w:bookmarkEnd w:id="52"/>
       <w:r>
         <w:rPr>
-          <w:rtl w:val="0"/>
-        </w:rPr>
-        <w:t xml:space="preserve">1.14 </w:t>
-      </w:r>
-      <w:r>
-        <w:rPr>
+          <w:sz w:val="28"/>
+          <w:szCs w:val="28"/>
+          <w:rtl w:val="0"/>
+        </w:rPr>
+        <w:t xml:space="preserve">2.9 </w:t>
+      </w:r>
+      <w:r>
+        <w:rPr>
+          <w:sz w:val="28"/>
+          <w:szCs w:val="28"/>
           <w:vertAlign w:val="baseline"/>
           <w:rtl w:val="0"/>
         </w:rPr>
@@ -7624,7 +7604,7 @@
 
 <file path=customXML/item1.xml><?xml version="1.0" encoding="utf-8"?>
 <go:gDocsCustomXmlDataStorage xmlns:go="http://customooxmlschemas.google.com/" xmlns:r="http://schemas.openxmlformats.org/officeDocument/2006/relationships" uri="GoogleDocsCustomDataVersion1">
-  <go:docsCustomData xmlns:go="http://customooxmlschemas.google.com/" roundtripDataSignature="AMtx7mh6Oxo7NlMUEAQEv7VWDSJj5PzMfg==">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</go:docsCustomData>
+  <go:docsCustomData xmlns:go="http://customooxmlschemas.google.com/" roundtripDataSignature="AMtx7mgJMZSc+FJTT+TUCseBdaHZknpY3A==">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</go:docsCustomData>
 </go:gDocsCustomXmlDataStorage>
 </file>
 

</xml_diff>